<commit_message>
report + presentation + readme
</commit_message>
<xml_diff>
--- a/report/2024_1_Чашин_Андрей.docx
+++ b/report/2024_1_Чашин_Андрей.docx
@@ -532,25 +532,24 @@
           <w:szCs w:val="28"/>
         </w:rPr>
       </w:pPr>
+      <w:proofErr w:type="spellStart"/>
       <w:r>
         <w:rPr>
           <w:rFonts w:asciiTheme="majorHAnsi" w:hAnsiTheme="majorHAnsi"/>
           <w:sz w:val="28"/>
           <w:szCs w:val="28"/>
         </w:rPr>
-        <w:t>Клюнин А.О.</w:t>
-      </w:r>
-    </w:p>
-    <w:p>
-      <w:pPr>
-        <w:pStyle w:val="Default"/>
-        <w:jc w:val="right"/>
+        <w:t>Клюнин</w:t>
+      </w:r>
+      <w:proofErr w:type="spellEnd"/>
+      <w:r>
         <w:rPr>
           <w:rFonts w:asciiTheme="majorHAnsi" w:hAnsiTheme="majorHAnsi"/>
           <w:sz w:val="28"/>
           <w:szCs w:val="28"/>
         </w:rPr>
-      </w:pPr>
+        <w:t xml:space="preserve"> А.О.</w:t>
+      </w:r>
     </w:p>
     <w:p>
       <w:pPr>
@@ -566,6 +565,7 @@
     <w:p>
       <w:pPr>
         <w:pStyle w:val="Default"/>
+        <w:jc w:val="right"/>
         <w:rPr>
           <w:rFonts w:asciiTheme="majorHAnsi" w:hAnsiTheme="majorHAnsi"/>
           <w:sz w:val="28"/>
@@ -576,7 +576,6 @@
     <w:p>
       <w:pPr>
         <w:pStyle w:val="Default"/>
-        <w:jc w:val="right"/>
         <w:rPr>
           <w:rFonts w:asciiTheme="majorHAnsi" w:hAnsiTheme="majorHAnsi"/>
           <w:sz w:val="28"/>
@@ -587,6 +586,17 @@
     <w:p>
       <w:pPr>
         <w:pStyle w:val="Default"/>
+        <w:jc w:val="right"/>
+        <w:rPr>
+          <w:rFonts w:asciiTheme="majorHAnsi" w:hAnsiTheme="majorHAnsi"/>
+          <w:sz w:val="28"/>
+          <w:szCs w:val="28"/>
+        </w:rPr>
+      </w:pPr>
+    </w:p>
+    <w:p>
+      <w:pPr>
+        <w:pStyle w:val="Default"/>
         <w:jc w:val="center"/>
         <w:rPr>
           <w:rFonts w:asciiTheme="majorHAnsi" w:hAnsiTheme="majorHAnsi"/>
@@ -669,14 +679,15 @@
       </w:pPr>
       <w:r>
         <w:rPr>
+          <w:noProof/>
           <w:sz w:val="36"/>
           <w:szCs w:val="36"/>
         </w:rPr>
         <w:drawing>
-          <wp:inline distT="0" distB="0" distL="0" distR="0" wp14:anchorId="004056A7" wp14:editId="3436396E">
-            <wp:extent cx="5940425" cy="6014720"/>
-            <wp:effectExtent l="0" t="0" r="3175" b="5080"/>
-            <wp:docPr id="2087827290" name="Рисунок 1"/>
+          <wp:inline distT="0" distB="0" distL="0" distR="0" wp14:anchorId="1FCE4385" wp14:editId="06B22E05">
+            <wp:extent cx="5940425" cy="6000750"/>
+            <wp:effectExtent l="0" t="0" r="3175" b="0"/>
+            <wp:docPr id="397021745" name="Рисунок 1"/>
             <wp:cNvGraphicFramePr>
               <a:graphicFrameLocks xmlns:a="http://schemas.openxmlformats.org/drawingml/2006/main" noChangeAspect="1"/>
             </wp:cNvGraphicFramePr>
@@ -684,7 +695,7 @@
               <a:graphicData uri="http://schemas.openxmlformats.org/drawingml/2006/picture">
                 <pic:pic xmlns:pic="http://schemas.openxmlformats.org/drawingml/2006/picture">
                   <pic:nvPicPr>
-                    <pic:cNvPr id="2087827290" name=""/>
+                    <pic:cNvPr id="397021745" name=""/>
                     <pic:cNvPicPr/>
                   </pic:nvPicPr>
                   <pic:blipFill>
@@ -696,7 +707,7 @@
                   <pic:spPr>
                     <a:xfrm>
                       <a:off x="0" y="0"/>
-                      <a:ext cx="5940425" cy="6014720"/>
+                      <a:ext cx="5940425" cy="6000750"/>
                     </a:xfrm>
                     <a:prstGeom prst="rect">
                       <a:avLst/>
@@ -762,21 +773,7 @@
           <w:sz w:val="24"/>
           <w:szCs w:val="24"/>
         </w:rPr>
-        <w:t>П</w:t>
-      </w:r>
-      <w:r>
-        <w:rPr>
-          <w:sz w:val="24"/>
-          <w:szCs w:val="24"/>
-        </w:rPr>
-        <w:t xml:space="preserve">рограмма позволяет добавлять точки с помощью мыши. </w:t>
-      </w:r>
-      <w:r>
-        <w:rPr>
-          <w:sz w:val="24"/>
-          <w:szCs w:val="24"/>
-        </w:rPr>
-        <w:t>При клике на область рисование, появляется новая точка.</w:t>
+        <w:t>Программа позволяет добавлять точки с помощью мыши. При клике на область рисование, появляется новая точка.</w:t>
       </w:r>
     </w:p>
     <w:p>
@@ -789,6 +786,7 @@
       </w:pPr>
       <w:r>
         <w:rPr>
+          <w:noProof/>
           <w:sz w:val="36"/>
           <w:szCs w:val="36"/>
         </w:rPr>
@@ -855,7 +853,6 @@
         <w:rPr>
           <w:sz w:val="36"/>
           <w:szCs w:val="36"/>
-          <w:lang w:val="en-US"/>
         </w:rPr>
         <w:lastRenderedPageBreak/>
         <w:t>3</w:t>
@@ -1118,63 +1115,7 @@
           <w:sz w:val="24"/>
           <w:szCs w:val="24"/>
         </w:rPr>
-        <w:t xml:space="preserve">У </w:t>
-      </w:r>
-      <w:r>
-        <w:rPr>
-          <w:sz w:val="24"/>
-          <w:szCs w:val="24"/>
-        </w:rPr>
-        <w:t>точки</w:t>
-      </w:r>
-      <w:r>
-        <w:rPr>
-          <w:sz w:val="24"/>
-          <w:szCs w:val="24"/>
-        </w:rPr>
-        <w:t xml:space="preserve"> был</w:t>
-      </w:r>
-      <w:r>
-        <w:rPr>
-          <w:sz w:val="24"/>
-          <w:szCs w:val="24"/>
-        </w:rPr>
-        <w:t>о</w:t>
-      </w:r>
-      <w:r>
-        <w:rPr>
-          <w:sz w:val="24"/>
-          <w:szCs w:val="24"/>
-        </w:rPr>
-        <w:t xml:space="preserve"> добавлен</w:t>
-      </w:r>
-      <w:r>
-        <w:rPr>
-          <w:sz w:val="24"/>
-          <w:szCs w:val="24"/>
-        </w:rPr>
-        <w:t>о</w:t>
-      </w:r>
-      <w:r>
-        <w:rPr>
-          <w:sz w:val="24"/>
-          <w:szCs w:val="24"/>
-        </w:rPr>
-        <w:t xml:space="preserve"> пол</w:t>
-      </w:r>
-      <w:r>
-        <w:rPr>
-          <w:sz w:val="24"/>
-          <w:szCs w:val="24"/>
-        </w:rPr>
-        <w:t>е</w:t>
-      </w:r>
-      <w:r>
-        <w:rPr>
-          <w:sz w:val="24"/>
-          <w:szCs w:val="24"/>
-        </w:rPr>
-        <w:t xml:space="preserve"> </w:t>
+        <w:t xml:space="preserve">У точки было добавлено поле </w:t>
       </w:r>
       <w:r>
         <w:rPr>
@@ -1191,28 +1132,7 @@
           <w:sz w:val="24"/>
           <w:szCs w:val="24"/>
         </w:rPr>
-        <w:t xml:space="preserve">, соответствующее положению </w:t>
-      </w:r>
-      <w:r>
-        <w:rPr>
-          <w:sz w:val="24"/>
-          <w:szCs w:val="24"/>
-        </w:rPr>
-        <w:t>точки</w:t>
-      </w:r>
-      <w:r>
-        <w:rPr>
-          <w:sz w:val="24"/>
-          <w:szCs w:val="24"/>
-        </w:rPr>
-        <w:t xml:space="preserve"> в пространстве задачи</w:t>
-      </w:r>
-      <w:r>
-        <w:rPr>
-          <w:sz w:val="24"/>
-          <w:szCs w:val="24"/>
-        </w:rPr>
-        <w:t>.</w:t>
+        <w:t>, соответствующее положению точки в пространстве задачи.</w:t>
       </w:r>
     </w:p>
     <w:p>
@@ -1260,7 +1180,6 @@
         <w:rPr>
           <w:sz w:val="36"/>
           <w:szCs w:val="36"/>
-          <w:lang w:val="en-US"/>
         </w:rPr>
         <w:lastRenderedPageBreak/>
         <w:t>4</w:t>
@@ -1327,6 +1246,7 @@
         </w:rPr>
         <w:t>.</w:t>
       </w:r>
+      <w:proofErr w:type="spellStart"/>
       <w:r>
         <w:rPr>
           <w:b/>
@@ -1337,6 +1257,7 @@
         </w:rPr>
         <w:t>drawRect</w:t>
       </w:r>
+      <w:proofErr w:type="spellEnd"/>
       <w:r>
         <w:rPr>
           <w:b/>
@@ -1423,6 +1344,7 @@
         </w:rPr>
         <w:t>.</w:t>
       </w:r>
+      <w:proofErr w:type="spellStart"/>
       <w:r>
         <w:rPr>
           <w:b/>
@@ -1433,6 +1355,7 @@
         </w:rPr>
         <w:t>drawLines</w:t>
       </w:r>
+      <w:proofErr w:type="spellEnd"/>
       <w:r>
         <w:rPr>
           <w:b/>
@@ -1464,6 +1387,7 @@
       </w:pPr>
       <w:r>
         <w:rPr>
+          <w:noProof/>
           <w:sz w:val="24"/>
           <w:szCs w:val="24"/>
         </w:rPr>
@@ -1531,10 +1455,156 @@
         <w:rPr>
           <w:sz w:val="36"/>
           <w:szCs w:val="36"/>
-          <w:lang w:val="en-US"/>
         </w:rPr>
         <w:lastRenderedPageBreak/>
-        <w:t>5</w:t>
+        <w:t>6</w:t>
+      </w:r>
+      <w:r>
+        <w:rPr>
+          <w:sz w:val="36"/>
+          <w:szCs w:val="36"/>
+        </w:rPr>
+        <w:t xml:space="preserve">. </w:t>
+      </w:r>
+      <w:r>
+        <w:rPr>
+          <w:sz w:val="36"/>
+          <w:szCs w:val="36"/>
+        </w:rPr>
+        <w:t>Решение</w:t>
+      </w:r>
+    </w:p>
+    <w:p/>
+    <w:p>
+      <w:pPr>
+        <w:rPr>
+          <w:sz w:val="24"/>
+          <w:szCs w:val="24"/>
+        </w:rPr>
+      </w:pPr>
+      <w:r>
+        <w:rPr>
+          <w:sz w:val="24"/>
+          <w:szCs w:val="24"/>
+        </w:rPr>
+        <w:t xml:space="preserve">Для </w:t>
+      </w:r>
+      <w:r>
+        <w:rPr>
+          <w:sz w:val="24"/>
+          <w:szCs w:val="24"/>
+        </w:rPr>
+        <w:t>каждой точки создать список расстояний до всех остальных</w:t>
+      </w:r>
+      <w:r>
+        <w:rPr>
+          <w:sz w:val="24"/>
+          <w:szCs w:val="24"/>
+        </w:rPr>
+        <w:t>. О</w:t>
+      </w:r>
+      <w:r>
+        <w:rPr>
+          <w:sz w:val="24"/>
+          <w:szCs w:val="24"/>
+        </w:rPr>
+        <w:t xml:space="preserve">тсортировать эти списки. Числа в центре этих списков и будут минимальные радиусы окружностей, с центрами в соответствующей точке, которые захватывают </w:t>
+      </w:r>
+      <w:r>
+        <w:rPr>
+          <w:sz w:val="24"/>
+          <w:szCs w:val="24"/>
+        </w:rPr>
+        <w:t xml:space="preserve">хотя бы </w:t>
+      </w:r>
+      <w:r>
+        <w:rPr>
+          <w:sz w:val="24"/>
+          <w:szCs w:val="24"/>
+        </w:rPr>
+        <w:t>половину всех точе</w:t>
+      </w:r>
+      <w:r>
+        <w:rPr>
+          <w:sz w:val="24"/>
+          <w:szCs w:val="24"/>
+        </w:rPr>
+        <w:t>к. П</w:t>
+      </w:r>
+      <w:r>
+        <w:rPr>
+          <w:sz w:val="24"/>
+          <w:szCs w:val="24"/>
+        </w:rPr>
+        <w:t>о</w:t>
+      </w:r>
+      <w:r>
+        <w:rPr>
+          <w:sz w:val="24"/>
+          <w:szCs w:val="24"/>
+        </w:rPr>
+        <w:t>сле</w:t>
+      </w:r>
+      <w:r>
+        <w:rPr>
+          <w:sz w:val="24"/>
+          <w:szCs w:val="24"/>
+        </w:rPr>
+        <w:t xml:space="preserve"> </w:t>
+      </w:r>
+      <w:r>
+        <w:rPr>
+          <w:sz w:val="24"/>
+          <w:szCs w:val="24"/>
+        </w:rPr>
+        <w:t>найти 2 минимальных радиуса и по соответствующим точкам построить окружности.</w:t>
+      </w:r>
+    </w:p>
+    <w:p>
+      <w:pPr>
+        <w:rPr>
+          <w:sz w:val="24"/>
+          <w:szCs w:val="24"/>
+        </w:rPr>
+      </w:pPr>
+      <w:r>
+        <w:rPr>
+          <w:sz w:val="24"/>
+          <w:szCs w:val="24"/>
+        </w:rPr>
+        <w:br w:type="page"/>
+      </w:r>
+    </w:p>
+    <w:p>
+      <w:pPr>
+        <w:rPr>
+          <w:sz w:val="24"/>
+          <w:szCs w:val="24"/>
+        </w:rPr>
+      </w:pPr>
+    </w:p>
+    <w:p>
+      <w:pPr>
+        <w:rPr>
+          <w:sz w:val="24"/>
+          <w:szCs w:val="24"/>
+        </w:rPr>
+      </w:pPr>
+    </w:p>
+    <w:p>
+      <w:pPr>
+        <w:pStyle w:val="1"/>
+        <w:rPr>
+          <w:sz w:val="36"/>
+          <w:szCs w:val="36"/>
+        </w:rPr>
+      </w:pPr>
+      <w:r>
+        <w:rPr>
+          <w:sz w:val="36"/>
+          <w:szCs w:val="36"/>
+        </w:rPr>
+        <w:t>7</w:t>
       </w:r>
       <w:r>
         <w:rPr>
@@ -1698,18 +1768,28 @@
           <w:color w:val="A9B7C6"/>
         </w:rPr>
       </w:pPr>
-      <w:r>
-        <w:rPr>
-          <w:color w:val="CC7832"/>
-        </w:rPr>
-        <w:t xml:space="preserve">package </w:t>
-      </w:r>
+      <w:proofErr w:type="spellStart"/>
+      <w:r>
+        <w:rPr>
+          <w:color w:val="CC7832"/>
+        </w:rPr>
+        <w:t>package</w:t>
+      </w:r>
+      <w:proofErr w:type="spellEnd"/>
+      <w:r>
+        <w:rPr>
+          <w:color w:val="CC7832"/>
+        </w:rPr>
+        <w:t xml:space="preserve"> </w:t>
+      </w:r>
+      <w:proofErr w:type="spellStart"/>
       <w:r>
         <w:rPr>
           <w:color w:val="A9B7C6"/>
         </w:rPr>
         <w:t>app</w:t>
       </w:r>
+      <w:proofErr w:type="spellEnd"/>
       <w:r>
         <w:rPr>
           <w:color w:val="CC7832"/>
@@ -1727,14 +1807,29 @@
           <w:color w:val="CC7832"/>
         </w:rPr>
         <w:br/>
-        <w:t xml:space="preserve">import </w:t>
-      </w:r>
+      </w:r>
+      <w:proofErr w:type="spellStart"/>
+      <w:r>
+        <w:rPr>
+          <w:color w:val="CC7832"/>
+        </w:rPr>
+        <w:t>import</w:t>
+      </w:r>
+      <w:proofErr w:type="spellEnd"/>
+      <w:r>
+        <w:rPr>
+          <w:color w:val="CC7832"/>
+        </w:rPr>
+        <w:t xml:space="preserve"> </w:t>
+      </w:r>
+      <w:proofErr w:type="spellStart"/>
       <w:r>
         <w:rPr>
           <w:color w:val="A9B7C6"/>
         </w:rPr>
         <w:t>misc.Misc</w:t>
       </w:r>
+      <w:proofErr w:type="spellEnd"/>
       <w:r>
         <w:rPr>
           <w:color w:val="CC7832"/>
@@ -1746,7 +1841,20 @@
           <w:color w:val="CC7832"/>
         </w:rPr>
         <w:br/>
-        <w:t xml:space="preserve">import </w:t>
+      </w:r>
+      <w:proofErr w:type="spellStart"/>
+      <w:r>
+        <w:rPr>
+          <w:color w:val="CC7832"/>
+        </w:rPr>
+        <w:t>import</w:t>
+      </w:r>
+      <w:proofErr w:type="spellEnd"/>
+      <w:r>
+        <w:rPr>
+          <w:color w:val="CC7832"/>
+        </w:rPr>
+        <w:t xml:space="preserve"> </w:t>
       </w:r>
       <w:r>
         <w:rPr>
@@ -1771,14 +1879,29 @@
           <w:color w:val="CC7832"/>
         </w:rPr>
         <w:br/>
-        <w:t xml:space="preserve">import </w:t>
-      </w:r>
+      </w:r>
+      <w:proofErr w:type="spellStart"/>
+      <w:r>
+        <w:rPr>
+          <w:color w:val="CC7832"/>
+        </w:rPr>
+        <w:t>import</w:t>
+      </w:r>
+      <w:proofErr w:type="spellEnd"/>
+      <w:r>
+        <w:rPr>
+          <w:color w:val="CC7832"/>
+        </w:rPr>
+        <w:t xml:space="preserve"> </w:t>
+      </w:r>
+      <w:proofErr w:type="spellStart"/>
       <w:r>
         <w:rPr>
           <w:color w:val="A9B7C6"/>
         </w:rPr>
         <w:t>java.util.Objects</w:t>
       </w:r>
+      <w:proofErr w:type="spellEnd"/>
       <w:r>
         <w:rPr>
           <w:color w:val="CC7832"/>
@@ -1831,11 +1954,33 @@
         </w:rPr>
         <w:br/>
       </w:r>
-      <w:r>
-        <w:rPr>
-          <w:color w:val="CC7832"/>
-        </w:rPr>
-        <w:t xml:space="preserve">public class </w:t>
+      <w:proofErr w:type="spellStart"/>
+      <w:r>
+        <w:rPr>
+          <w:color w:val="CC7832"/>
+        </w:rPr>
+        <w:t>public</w:t>
+      </w:r>
+      <w:proofErr w:type="spellEnd"/>
+      <w:r>
+        <w:rPr>
+          <w:color w:val="CC7832"/>
+        </w:rPr>
+        <w:t xml:space="preserve"> </w:t>
+      </w:r>
+      <w:proofErr w:type="spellStart"/>
+      <w:r>
+        <w:rPr>
+          <w:color w:val="CC7832"/>
+        </w:rPr>
+        <w:t>class</w:t>
+      </w:r>
+      <w:proofErr w:type="spellEnd"/>
+      <w:r>
+        <w:rPr>
+          <w:color w:val="CC7832"/>
+        </w:rPr>
+        <w:t xml:space="preserve"> </w:t>
       </w:r>
       <w:r>
         <w:rPr>
@@ -1885,11 +2030,33 @@
         <w:br/>
         <w:t xml:space="preserve">    </w:t>
       </w:r>
-      <w:r>
-        <w:rPr>
-          <w:color w:val="CC7832"/>
-        </w:rPr>
-        <w:t xml:space="preserve">public final </w:t>
+      <w:proofErr w:type="spellStart"/>
+      <w:r>
+        <w:rPr>
+          <w:color w:val="CC7832"/>
+        </w:rPr>
+        <w:t>public</w:t>
+      </w:r>
+      <w:proofErr w:type="spellEnd"/>
+      <w:r>
+        <w:rPr>
+          <w:color w:val="CC7832"/>
+        </w:rPr>
+        <w:t xml:space="preserve"> </w:t>
+      </w:r>
+      <w:proofErr w:type="spellStart"/>
+      <w:r>
+        <w:rPr>
+          <w:color w:val="CC7832"/>
+        </w:rPr>
+        <w:t>final</w:t>
+      </w:r>
+      <w:proofErr w:type="spellEnd"/>
+      <w:r>
+        <w:rPr>
+          <w:color w:val="CC7832"/>
+        </w:rPr>
+        <w:t xml:space="preserve"> </w:t>
       </w:r>
       <w:r>
         <w:rPr>
@@ -1897,12 +2064,14 @@
         </w:rPr>
         <w:t xml:space="preserve">Vector2d </w:t>
       </w:r>
+      <w:proofErr w:type="spellStart"/>
       <w:r>
         <w:rPr>
           <w:color w:val="9876AA"/>
         </w:rPr>
         <w:t>pos</w:t>
       </w:r>
+      <w:proofErr w:type="spellEnd"/>
       <w:r>
         <w:rPr>
           <w:color w:val="CC7832"/>
@@ -1967,13 +2136,23 @@
         </w:rPr>
         <w:t xml:space="preserve">@param </w:t>
       </w:r>
+      <w:proofErr w:type="spellStart"/>
       <w:r>
         <w:rPr>
           <w:i/>
           <w:iCs/>
           <w:color w:val="8A653B"/>
         </w:rPr>
-        <w:t xml:space="preserve">pos     </w:t>
+        <w:t>pos</w:t>
+      </w:r>
+      <w:proofErr w:type="spellEnd"/>
+      <w:r>
+        <w:rPr>
+          <w:i/>
+          <w:iCs/>
+          <w:color w:val="8A653B"/>
+        </w:rPr>
+        <w:t xml:space="preserve">     </w:t>
       </w:r>
       <w:r>
         <w:rPr>
@@ -2001,11 +2180,19 @@
         <w:br/>
         <w:t xml:space="preserve">    </w:t>
       </w:r>
-      <w:r>
-        <w:rPr>
-          <w:color w:val="CC7832"/>
-        </w:rPr>
-        <w:t xml:space="preserve">public </w:t>
+      <w:proofErr w:type="spellStart"/>
+      <w:r>
+        <w:rPr>
+          <w:color w:val="CC7832"/>
+        </w:rPr>
+        <w:t>public</w:t>
+      </w:r>
+      <w:proofErr w:type="spellEnd"/>
+      <w:r>
+        <w:rPr>
+          <w:color w:val="CC7832"/>
+        </w:rPr>
+        <w:t xml:space="preserve"> </w:t>
       </w:r>
       <w:r>
         <w:rPr>
@@ -2017,7 +2204,21 @@
         <w:rPr>
           <w:color w:val="A9B7C6"/>
         </w:rPr>
-        <w:t>(Vector2d pos) {</w:t>
+        <w:t xml:space="preserve">(Vector2d </w:t>
+      </w:r>
+      <w:proofErr w:type="spellStart"/>
+      <w:r>
+        <w:rPr>
+          <w:color w:val="A9B7C6"/>
+        </w:rPr>
+        <w:t>pos</w:t>
+      </w:r>
+      <w:proofErr w:type="spellEnd"/>
+      <w:r>
+        <w:rPr>
+          <w:color w:val="A9B7C6"/>
+        </w:rPr>
+        <w:t>) {</w:t>
       </w:r>
       <w:r>
         <w:rPr>
@@ -2026,6 +2227,7 @@
         <w:br/>
         <w:t xml:space="preserve">        </w:t>
       </w:r>
+      <w:proofErr w:type="spellStart"/>
       <w:r>
         <w:rPr>
           <w:color w:val="CC7832"/>
@@ -2042,14 +2244,29 @@
         <w:rPr>
           <w:color w:val="9876AA"/>
         </w:rPr>
-        <w:t xml:space="preserve">pos </w:t>
-      </w:r>
-      <w:r>
-        <w:rPr>
-          <w:color w:val="A9B7C6"/>
-        </w:rPr>
-        <w:t>= pos</w:t>
-      </w:r>
+        <w:t>pos</w:t>
+      </w:r>
+      <w:proofErr w:type="spellEnd"/>
+      <w:r>
+        <w:rPr>
+          <w:color w:val="9876AA"/>
+        </w:rPr>
+        <w:t xml:space="preserve"> </w:t>
+      </w:r>
+      <w:r>
+        <w:rPr>
+          <w:color w:val="A9B7C6"/>
+        </w:rPr>
+        <w:t xml:space="preserve">= </w:t>
+      </w:r>
+      <w:proofErr w:type="spellStart"/>
+      <w:r>
+        <w:rPr>
+          <w:color w:val="A9B7C6"/>
+        </w:rPr>
+        <w:t>pos</w:t>
+      </w:r>
+      <w:proofErr w:type="spellEnd"/>
       <w:r>
         <w:rPr>
           <w:color w:val="CC7832"/>
@@ -2159,18 +2376,42 @@
         <w:br/>
         <w:t xml:space="preserve">    </w:t>
       </w:r>
-      <w:r>
-        <w:rPr>
-          <w:color w:val="CC7832"/>
-        </w:rPr>
-        <w:t xml:space="preserve">public int </w:t>
-      </w:r>
+      <w:proofErr w:type="spellStart"/>
+      <w:r>
+        <w:rPr>
+          <w:color w:val="CC7832"/>
+        </w:rPr>
+        <w:t>public</w:t>
+      </w:r>
+      <w:proofErr w:type="spellEnd"/>
+      <w:r>
+        <w:rPr>
+          <w:color w:val="CC7832"/>
+        </w:rPr>
+        <w:t xml:space="preserve"> </w:t>
+      </w:r>
+      <w:proofErr w:type="spellStart"/>
+      <w:r>
+        <w:rPr>
+          <w:color w:val="CC7832"/>
+        </w:rPr>
+        <w:t>int</w:t>
+      </w:r>
+      <w:proofErr w:type="spellEnd"/>
+      <w:r>
+        <w:rPr>
+          <w:color w:val="CC7832"/>
+        </w:rPr>
+        <w:t xml:space="preserve"> </w:t>
+      </w:r>
+      <w:proofErr w:type="spellStart"/>
       <w:r>
         <w:rPr>
           <w:color w:val="FFC66D"/>
         </w:rPr>
         <w:t>getColor</w:t>
       </w:r>
+      <w:proofErr w:type="spellEnd"/>
       <w:r>
         <w:rPr>
           <w:color w:val="A9B7C6"/>
@@ -2184,12 +2425,21 @@
         <w:br/>
         <w:t xml:space="preserve">        </w:t>
       </w:r>
-      <w:r>
-        <w:rPr>
-          <w:color w:val="CC7832"/>
-        </w:rPr>
-        <w:t xml:space="preserve">return </w:t>
-      </w:r>
+      <w:proofErr w:type="spellStart"/>
+      <w:r>
+        <w:rPr>
+          <w:color w:val="CC7832"/>
+        </w:rPr>
+        <w:t>return</w:t>
+      </w:r>
+      <w:proofErr w:type="spellEnd"/>
+      <w:r>
+        <w:rPr>
+          <w:color w:val="CC7832"/>
+        </w:rPr>
+        <w:t xml:space="preserve"> </w:t>
+      </w:r>
+      <w:proofErr w:type="spellStart"/>
       <w:r>
         <w:rPr>
           <w:color w:val="A9B7C6"/>
@@ -2204,6 +2454,7 @@
         </w:rPr>
         <w:t>getColor</w:t>
       </w:r>
+      <w:proofErr w:type="spellEnd"/>
       <w:r>
         <w:rPr>
           <w:color w:val="A9B7C6"/>
@@ -2374,24 +2625,42 @@
         <w:br/>
         <w:t xml:space="preserve">    </w:t>
       </w:r>
-      <w:r>
-        <w:rPr>
-          <w:color w:val="CC7832"/>
-        </w:rPr>
-        <w:t xml:space="preserve">public </w:t>
-      </w:r>
-      <w:r>
-        <w:rPr>
-          <w:color w:val="A9B7C6"/>
-        </w:rPr>
-        <w:t xml:space="preserve">String </w:t>
-      </w:r>
+      <w:proofErr w:type="spellStart"/>
+      <w:r>
+        <w:rPr>
+          <w:color w:val="CC7832"/>
+        </w:rPr>
+        <w:t>public</w:t>
+      </w:r>
+      <w:proofErr w:type="spellEnd"/>
+      <w:r>
+        <w:rPr>
+          <w:color w:val="CC7832"/>
+        </w:rPr>
+        <w:t xml:space="preserve"> </w:t>
+      </w:r>
+      <w:proofErr w:type="spellStart"/>
+      <w:r>
+        <w:rPr>
+          <w:color w:val="A9B7C6"/>
+        </w:rPr>
+        <w:t>String</w:t>
+      </w:r>
+      <w:proofErr w:type="spellEnd"/>
+      <w:r>
+        <w:rPr>
+          <w:color w:val="A9B7C6"/>
+        </w:rPr>
+        <w:t xml:space="preserve"> </w:t>
+      </w:r>
+      <w:proofErr w:type="spellStart"/>
       <w:r>
         <w:rPr>
           <w:color w:val="FFC66D"/>
         </w:rPr>
         <w:t>toString</w:t>
       </w:r>
+      <w:proofErr w:type="spellEnd"/>
       <w:r>
         <w:rPr>
           <w:color w:val="A9B7C6"/>
@@ -2405,11 +2674,19 @@
         <w:br/>
         <w:t xml:space="preserve">        </w:t>
       </w:r>
-      <w:r>
-        <w:rPr>
-          <w:color w:val="CC7832"/>
-        </w:rPr>
-        <w:t xml:space="preserve">return </w:t>
+      <w:proofErr w:type="spellStart"/>
+      <w:r>
+        <w:rPr>
+          <w:color w:val="CC7832"/>
+        </w:rPr>
+        <w:t>return</w:t>
+      </w:r>
+      <w:proofErr w:type="spellEnd"/>
+      <w:r>
+        <w:rPr>
+          <w:color w:val="CC7832"/>
+        </w:rPr>
+        <w:t xml:space="preserve"> </w:t>
       </w:r>
       <w:r>
         <w:rPr>
@@ -2434,7 +2711,21 @@
         <w:rPr>
           <w:color w:val="6A8759"/>
         </w:rPr>
-        <w:t xml:space="preserve">"pos=" </w:t>
+        <w:t>"</w:t>
+      </w:r>
+      <w:proofErr w:type="spellStart"/>
+      <w:r>
+        <w:rPr>
+          <w:color w:val="6A8759"/>
+        </w:rPr>
+        <w:t>pos</w:t>
+      </w:r>
+      <w:proofErr w:type="spellEnd"/>
+      <w:r>
+        <w:rPr>
+          <w:color w:val="6A8759"/>
+        </w:rPr>
+        <w:t xml:space="preserve">=" </w:t>
       </w:r>
       <w:r>
         <w:rPr>
@@ -2442,11 +2733,19 @@
         </w:rPr>
         <w:t xml:space="preserve">+ </w:t>
       </w:r>
+      <w:proofErr w:type="spellStart"/>
       <w:r>
         <w:rPr>
           <w:color w:val="9876AA"/>
         </w:rPr>
-        <w:t xml:space="preserve">pos </w:t>
+        <w:t>pos</w:t>
+      </w:r>
+      <w:proofErr w:type="spellEnd"/>
+      <w:r>
+        <w:rPr>
+          <w:color w:val="9876AA"/>
+        </w:rPr>
+        <w:t xml:space="preserve"> </w:t>
       </w:r>
       <w:r>
         <w:rPr>
@@ -2583,18 +2882,42 @@
         <w:br/>
         <w:t xml:space="preserve">    </w:t>
       </w:r>
-      <w:r>
-        <w:rPr>
-          <w:color w:val="CC7832"/>
-        </w:rPr>
-        <w:t xml:space="preserve">public int </w:t>
-      </w:r>
+      <w:proofErr w:type="spellStart"/>
+      <w:r>
+        <w:rPr>
+          <w:color w:val="CC7832"/>
+        </w:rPr>
+        <w:t>public</w:t>
+      </w:r>
+      <w:proofErr w:type="spellEnd"/>
+      <w:r>
+        <w:rPr>
+          <w:color w:val="CC7832"/>
+        </w:rPr>
+        <w:t xml:space="preserve"> </w:t>
+      </w:r>
+      <w:proofErr w:type="spellStart"/>
+      <w:r>
+        <w:rPr>
+          <w:color w:val="CC7832"/>
+        </w:rPr>
+        <w:t>int</w:t>
+      </w:r>
+      <w:proofErr w:type="spellEnd"/>
+      <w:r>
+        <w:rPr>
+          <w:color w:val="CC7832"/>
+        </w:rPr>
+        <w:t xml:space="preserve"> </w:t>
+      </w:r>
+      <w:proofErr w:type="spellStart"/>
       <w:r>
         <w:rPr>
           <w:color w:val="FFC66D"/>
         </w:rPr>
         <w:t>hashCode</w:t>
       </w:r>
+      <w:proofErr w:type="spellEnd"/>
       <w:r>
         <w:rPr>
           <w:color w:val="A9B7C6"/>
@@ -2608,12 +2931,21 @@
         <w:br/>
         <w:t xml:space="preserve">        </w:t>
       </w:r>
-      <w:r>
-        <w:rPr>
-          <w:color w:val="CC7832"/>
-        </w:rPr>
-        <w:t xml:space="preserve">return </w:t>
-      </w:r>
+      <w:proofErr w:type="spellStart"/>
+      <w:r>
+        <w:rPr>
+          <w:color w:val="CC7832"/>
+        </w:rPr>
+        <w:t>return</w:t>
+      </w:r>
+      <w:proofErr w:type="spellEnd"/>
+      <w:r>
+        <w:rPr>
+          <w:color w:val="CC7832"/>
+        </w:rPr>
+        <w:t xml:space="preserve"> </w:t>
+      </w:r>
+      <w:proofErr w:type="spellStart"/>
       <w:r>
         <w:rPr>
           <w:color w:val="A9B7C6"/>
@@ -2628,18 +2960,21 @@
         </w:rPr>
         <w:t>hash</w:t>
       </w:r>
+      <w:proofErr w:type="spellEnd"/>
       <w:r>
         <w:rPr>
           <w:color w:val="A9B7C6"/>
         </w:rPr>
         <w:t>(</w:t>
       </w:r>
+      <w:proofErr w:type="spellStart"/>
       <w:r>
         <w:rPr>
           <w:color w:val="9876AA"/>
         </w:rPr>
         <w:t>pos</w:t>
       </w:r>
+      <w:proofErr w:type="spellEnd"/>
       <w:r>
         <w:rPr>
           <w:color w:val="A9B7C6"/>
@@ -2682,19 +3017,29 @@
           <w:color w:val="A9B7C6"/>
         </w:rPr>
       </w:pPr>
+      <w:proofErr w:type="spellStart"/>
       <w:r>
         <w:rPr>
           <w:color w:val="CC7832"/>
         </w:rPr>
         <w:lastRenderedPageBreak/>
-        <w:t xml:space="preserve">package </w:t>
-      </w:r>
+        <w:t>package</w:t>
+      </w:r>
+      <w:proofErr w:type="spellEnd"/>
+      <w:r>
+        <w:rPr>
+          <w:color w:val="CC7832"/>
+        </w:rPr>
+        <w:t xml:space="preserve"> </w:t>
+      </w:r>
+      <w:proofErr w:type="spellStart"/>
       <w:r>
         <w:rPr>
           <w:color w:val="A9B7C6"/>
         </w:rPr>
         <w:t>app</w:t>
       </w:r>
+      <w:proofErr w:type="spellEnd"/>
       <w:r>
         <w:rPr>
           <w:color w:val="CC7832"/>
@@ -2712,14 +3057,29 @@
           <w:color w:val="CC7832"/>
         </w:rPr>
         <w:br/>
-        <w:t xml:space="preserve">import </w:t>
-      </w:r>
+      </w:r>
+      <w:proofErr w:type="spellStart"/>
+      <w:r>
+        <w:rPr>
+          <w:color w:val="CC7832"/>
+        </w:rPr>
+        <w:t>import</w:t>
+      </w:r>
+      <w:proofErr w:type="spellEnd"/>
+      <w:r>
+        <w:rPr>
+          <w:color w:val="CC7832"/>
+        </w:rPr>
+        <w:t xml:space="preserve"> </w:t>
+      </w:r>
+      <w:proofErr w:type="spellStart"/>
       <w:r>
         <w:rPr>
           <w:color w:val="A9B7C6"/>
         </w:rPr>
         <w:t>misc.Misc</w:t>
       </w:r>
+      <w:proofErr w:type="spellEnd"/>
       <w:r>
         <w:rPr>
           <w:color w:val="CC7832"/>
@@ -2731,7 +3091,20 @@
           <w:color w:val="CC7832"/>
         </w:rPr>
         <w:br/>
-        <w:t xml:space="preserve">import </w:t>
+      </w:r>
+      <w:proofErr w:type="spellStart"/>
+      <w:r>
+        <w:rPr>
+          <w:color w:val="CC7832"/>
+        </w:rPr>
+        <w:t>import</w:t>
+      </w:r>
+      <w:proofErr w:type="spellEnd"/>
+      <w:r>
+        <w:rPr>
+          <w:color w:val="CC7832"/>
+        </w:rPr>
+        <w:t xml:space="preserve"> </w:t>
       </w:r>
       <w:r>
         <w:rPr>
@@ -2756,14 +3129,29 @@
           <w:color w:val="CC7832"/>
         </w:rPr>
         <w:br/>
-        <w:t xml:space="preserve">import </w:t>
-      </w:r>
+      </w:r>
+      <w:proofErr w:type="spellStart"/>
+      <w:r>
+        <w:rPr>
+          <w:color w:val="CC7832"/>
+        </w:rPr>
+        <w:t>import</w:t>
+      </w:r>
+      <w:proofErr w:type="spellEnd"/>
+      <w:r>
+        <w:rPr>
+          <w:color w:val="CC7832"/>
+        </w:rPr>
+        <w:t xml:space="preserve"> </w:t>
+      </w:r>
+      <w:proofErr w:type="spellStart"/>
       <w:r>
         <w:rPr>
           <w:color w:val="A9B7C6"/>
         </w:rPr>
         <w:t>java.util.Objects</w:t>
       </w:r>
+      <w:proofErr w:type="spellEnd"/>
       <w:r>
         <w:rPr>
           <w:color w:val="CC7832"/>
@@ -2816,17 +3204,47 @@
         </w:rPr>
         <w:br/>
       </w:r>
-      <w:r>
-        <w:rPr>
-          <w:color w:val="CC7832"/>
-        </w:rPr>
-        <w:t xml:space="preserve">public class </w:t>
-      </w:r>
-      <w:r>
-        <w:rPr>
-          <w:color w:val="A9B7C6"/>
-        </w:rPr>
-        <w:t>Circle {</w:t>
+      <w:proofErr w:type="spellStart"/>
+      <w:r>
+        <w:rPr>
+          <w:color w:val="CC7832"/>
+        </w:rPr>
+        <w:t>public</w:t>
+      </w:r>
+      <w:proofErr w:type="spellEnd"/>
+      <w:r>
+        <w:rPr>
+          <w:color w:val="CC7832"/>
+        </w:rPr>
+        <w:t xml:space="preserve"> </w:t>
+      </w:r>
+      <w:proofErr w:type="spellStart"/>
+      <w:r>
+        <w:rPr>
+          <w:color w:val="CC7832"/>
+        </w:rPr>
+        <w:t>class</w:t>
+      </w:r>
+      <w:proofErr w:type="spellEnd"/>
+      <w:r>
+        <w:rPr>
+          <w:color w:val="CC7832"/>
+        </w:rPr>
+        <w:t xml:space="preserve"> </w:t>
+      </w:r>
+      <w:proofErr w:type="spellStart"/>
+      <w:r>
+        <w:rPr>
+          <w:color w:val="A9B7C6"/>
+        </w:rPr>
+        <w:t>Circle</w:t>
+      </w:r>
+      <w:proofErr w:type="spellEnd"/>
+      <w:r>
+        <w:rPr>
+          <w:color w:val="A9B7C6"/>
+        </w:rPr>
+        <w:t xml:space="preserve"> {</w:t>
       </w:r>
       <w:r>
         <w:rPr>
@@ -2870,11 +3288,33 @@
         <w:br/>
         <w:t xml:space="preserve">    </w:t>
       </w:r>
-      <w:r>
-        <w:rPr>
-          <w:color w:val="CC7832"/>
-        </w:rPr>
-        <w:t xml:space="preserve">public final </w:t>
+      <w:proofErr w:type="spellStart"/>
+      <w:r>
+        <w:rPr>
+          <w:color w:val="CC7832"/>
+        </w:rPr>
+        <w:t>public</w:t>
+      </w:r>
+      <w:proofErr w:type="spellEnd"/>
+      <w:r>
+        <w:rPr>
+          <w:color w:val="CC7832"/>
+        </w:rPr>
+        <w:t xml:space="preserve"> </w:t>
+      </w:r>
+      <w:proofErr w:type="spellStart"/>
+      <w:r>
+        <w:rPr>
+          <w:color w:val="CC7832"/>
+        </w:rPr>
+        <w:t>final</w:t>
+      </w:r>
+      <w:proofErr w:type="spellEnd"/>
+      <w:r>
+        <w:rPr>
+          <w:color w:val="CC7832"/>
+        </w:rPr>
+        <w:t xml:space="preserve"> </w:t>
       </w:r>
       <w:r>
         <w:rPr>
@@ -2882,12 +3322,14 @@
         </w:rPr>
         <w:t xml:space="preserve">Vector2d </w:t>
       </w:r>
+      <w:proofErr w:type="spellStart"/>
       <w:r>
         <w:rPr>
           <w:color w:val="9876AA"/>
         </w:rPr>
         <w:t>pos</w:t>
       </w:r>
+      <w:proofErr w:type="spellEnd"/>
       <w:r>
         <w:rPr>
           <w:color w:val="CC7832"/>
@@ -2942,11 +3384,47 @@
         <w:br/>
         <w:t xml:space="preserve">    </w:t>
       </w:r>
-      <w:r>
-        <w:rPr>
-          <w:color w:val="CC7832"/>
-        </w:rPr>
-        <w:t xml:space="preserve">public final double </w:t>
+      <w:proofErr w:type="spellStart"/>
+      <w:r>
+        <w:rPr>
+          <w:color w:val="CC7832"/>
+        </w:rPr>
+        <w:t>public</w:t>
+      </w:r>
+      <w:proofErr w:type="spellEnd"/>
+      <w:r>
+        <w:rPr>
+          <w:color w:val="CC7832"/>
+        </w:rPr>
+        <w:t xml:space="preserve"> </w:t>
+      </w:r>
+      <w:proofErr w:type="spellStart"/>
+      <w:r>
+        <w:rPr>
+          <w:color w:val="CC7832"/>
+        </w:rPr>
+        <w:t>final</w:t>
+      </w:r>
+      <w:proofErr w:type="spellEnd"/>
+      <w:r>
+        <w:rPr>
+          <w:color w:val="CC7832"/>
+        </w:rPr>
+        <w:t xml:space="preserve"> </w:t>
+      </w:r>
+      <w:proofErr w:type="spellStart"/>
+      <w:r>
+        <w:rPr>
+          <w:color w:val="CC7832"/>
+        </w:rPr>
+        <w:t>double</w:t>
+      </w:r>
+      <w:proofErr w:type="spellEnd"/>
+      <w:r>
+        <w:rPr>
+          <w:color w:val="CC7832"/>
+        </w:rPr>
+        <w:t xml:space="preserve"> </w:t>
       </w:r>
       <w:r>
         <w:rPr>
@@ -3018,13 +3496,23 @@
         </w:rPr>
         <w:t xml:space="preserve">@param </w:t>
       </w:r>
+      <w:proofErr w:type="spellStart"/>
       <w:r>
         <w:rPr>
           <w:i/>
           <w:iCs/>
           <w:color w:val="8A653B"/>
         </w:rPr>
-        <w:t xml:space="preserve">pos     </w:t>
+        <w:t>pos</w:t>
+      </w:r>
+      <w:proofErr w:type="spellEnd"/>
+      <w:r>
+        <w:rPr>
+          <w:i/>
+          <w:iCs/>
+          <w:color w:val="8A653B"/>
+        </w:rPr>
+        <w:t xml:space="preserve">     </w:t>
       </w:r>
       <w:r>
         <w:rPr>
@@ -3087,29 +3575,61 @@
         <w:br/>
         <w:t xml:space="preserve">    </w:t>
       </w:r>
-      <w:r>
-        <w:rPr>
-          <w:color w:val="CC7832"/>
-        </w:rPr>
-        <w:t xml:space="preserve">public </w:t>
-      </w:r>
+      <w:proofErr w:type="spellStart"/>
+      <w:r>
+        <w:rPr>
+          <w:color w:val="CC7832"/>
+        </w:rPr>
+        <w:t>public</w:t>
+      </w:r>
+      <w:proofErr w:type="spellEnd"/>
+      <w:r>
+        <w:rPr>
+          <w:color w:val="CC7832"/>
+        </w:rPr>
+        <w:t xml:space="preserve"> </w:t>
+      </w:r>
+      <w:proofErr w:type="spellStart"/>
       <w:r>
         <w:rPr>
           <w:color w:val="FFC66D"/>
         </w:rPr>
         <w:t>Circle</w:t>
       </w:r>
-      <w:r>
-        <w:rPr>
-          <w:color w:val="A9B7C6"/>
-        </w:rPr>
-        <w:t>(Vector2d pos</w:t>
-      </w:r>
-      <w:r>
-        <w:rPr>
-          <w:color w:val="CC7832"/>
-        </w:rPr>
-        <w:t xml:space="preserve">, double </w:t>
+      <w:proofErr w:type="spellEnd"/>
+      <w:r>
+        <w:rPr>
+          <w:color w:val="A9B7C6"/>
+        </w:rPr>
+        <w:t xml:space="preserve">(Vector2d </w:t>
+      </w:r>
+      <w:proofErr w:type="spellStart"/>
+      <w:r>
+        <w:rPr>
+          <w:color w:val="A9B7C6"/>
+        </w:rPr>
+        <w:t>pos</w:t>
+      </w:r>
+      <w:proofErr w:type="spellEnd"/>
+      <w:r>
+        <w:rPr>
+          <w:color w:val="CC7832"/>
+        </w:rPr>
+        <w:t xml:space="preserve">, </w:t>
+      </w:r>
+      <w:proofErr w:type="spellStart"/>
+      <w:r>
+        <w:rPr>
+          <w:color w:val="CC7832"/>
+        </w:rPr>
+        <w:t>double</w:t>
+      </w:r>
+      <w:proofErr w:type="spellEnd"/>
+      <w:r>
+        <w:rPr>
+          <w:color w:val="CC7832"/>
+        </w:rPr>
+        <w:t xml:space="preserve"> </w:t>
       </w:r>
       <w:r>
         <w:rPr>
@@ -3124,6 +3644,7 @@
         <w:br/>
         <w:t xml:space="preserve">        </w:t>
       </w:r>
+      <w:proofErr w:type="spellStart"/>
       <w:r>
         <w:rPr>
           <w:color w:val="CC7832"/>
@@ -3140,14 +3661,29 @@
         <w:rPr>
           <w:color w:val="9876AA"/>
         </w:rPr>
-        <w:t xml:space="preserve">pos </w:t>
-      </w:r>
-      <w:r>
-        <w:rPr>
-          <w:color w:val="A9B7C6"/>
-        </w:rPr>
-        <w:t>= pos</w:t>
-      </w:r>
+        <w:t>pos</w:t>
+      </w:r>
+      <w:proofErr w:type="spellEnd"/>
+      <w:r>
+        <w:rPr>
+          <w:color w:val="9876AA"/>
+        </w:rPr>
+        <w:t xml:space="preserve"> </w:t>
+      </w:r>
+      <w:r>
+        <w:rPr>
+          <w:color w:val="A9B7C6"/>
+        </w:rPr>
+        <w:t xml:space="preserve">= </w:t>
+      </w:r>
+      <w:proofErr w:type="spellStart"/>
+      <w:r>
+        <w:rPr>
+          <w:color w:val="A9B7C6"/>
+        </w:rPr>
+        <w:t>pos</w:t>
+      </w:r>
+      <w:proofErr w:type="spellEnd"/>
       <w:r>
         <w:rPr>
           <w:color w:val="CC7832"/>
@@ -3159,7 +3695,14 @@
           <w:color w:val="CC7832"/>
         </w:rPr>
         <w:br/>
-        <w:t xml:space="preserve">        this</w:t>
+        <w:t xml:space="preserve">        </w:t>
+      </w:r>
+      <w:proofErr w:type="spellStart"/>
+      <w:r>
+        <w:rPr>
+          <w:color w:val="CC7832"/>
+        </w:rPr>
+        <w:t>this</w:t>
       </w:r>
       <w:r>
         <w:rPr>
@@ -3171,7 +3714,14 @@
         <w:rPr>
           <w:color w:val="9876AA"/>
         </w:rPr>
-        <w:t xml:space="preserve">r </w:t>
+        <w:t>r</w:t>
+      </w:r>
+      <w:proofErr w:type="spellEnd"/>
+      <w:r>
+        <w:rPr>
+          <w:color w:val="9876AA"/>
+        </w:rPr>
+        <w:t xml:space="preserve"> </w:t>
       </w:r>
       <w:r>
         <w:rPr>
@@ -3288,18 +3838,42 @@
         <w:br/>
         <w:t xml:space="preserve">    </w:t>
       </w:r>
-      <w:r>
-        <w:rPr>
-          <w:color w:val="CC7832"/>
-        </w:rPr>
-        <w:t xml:space="preserve">public int </w:t>
-      </w:r>
+      <w:proofErr w:type="spellStart"/>
+      <w:r>
+        <w:rPr>
+          <w:color w:val="CC7832"/>
+        </w:rPr>
+        <w:t>public</w:t>
+      </w:r>
+      <w:proofErr w:type="spellEnd"/>
+      <w:r>
+        <w:rPr>
+          <w:color w:val="CC7832"/>
+        </w:rPr>
+        <w:t xml:space="preserve"> </w:t>
+      </w:r>
+      <w:proofErr w:type="spellStart"/>
+      <w:r>
+        <w:rPr>
+          <w:color w:val="CC7832"/>
+        </w:rPr>
+        <w:t>int</w:t>
+      </w:r>
+      <w:proofErr w:type="spellEnd"/>
+      <w:r>
+        <w:rPr>
+          <w:color w:val="CC7832"/>
+        </w:rPr>
+        <w:t xml:space="preserve"> </w:t>
+      </w:r>
+      <w:proofErr w:type="spellStart"/>
       <w:r>
         <w:rPr>
           <w:color w:val="FFC66D"/>
         </w:rPr>
         <w:t>getColor</w:t>
       </w:r>
+      <w:proofErr w:type="spellEnd"/>
       <w:r>
         <w:rPr>
           <w:color w:val="A9B7C6"/>
@@ -3313,12 +3887,21 @@
         <w:br/>
         <w:t xml:space="preserve">        </w:t>
       </w:r>
-      <w:r>
-        <w:rPr>
-          <w:color w:val="CC7832"/>
-        </w:rPr>
-        <w:t xml:space="preserve">return </w:t>
-      </w:r>
+      <w:proofErr w:type="spellStart"/>
+      <w:r>
+        <w:rPr>
+          <w:color w:val="CC7832"/>
+        </w:rPr>
+        <w:t>return</w:t>
+      </w:r>
+      <w:proofErr w:type="spellEnd"/>
+      <w:r>
+        <w:rPr>
+          <w:color w:val="CC7832"/>
+        </w:rPr>
+        <w:t xml:space="preserve"> </w:t>
+      </w:r>
+      <w:proofErr w:type="spellStart"/>
       <w:r>
         <w:rPr>
           <w:color w:val="A9B7C6"/>
@@ -3333,6 +3916,7 @@
         </w:rPr>
         <w:t>getColor</w:t>
       </w:r>
+      <w:proofErr w:type="spellEnd"/>
       <w:r>
         <w:rPr>
           <w:color w:val="A9B7C6"/>
@@ -3481,24 +4065,42 @@
         <w:br/>
         <w:t xml:space="preserve">    </w:t>
       </w:r>
-      <w:r>
-        <w:rPr>
-          <w:color w:val="CC7832"/>
-        </w:rPr>
-        <w:t>public float</w:t>
-      </w:r>
+      <w:proofErr w:type="spellStart"/>
+      <w:r>
+        <w:rPr>
+          <w:color w:val="CC7832"/>
+        </w:rPr>
+        <w:t>public</w:t>
+      </w:r>
+      <w:proofErr w:type="spellEnd"/>
+      <w:r>
+        <w:rPr>
+          <w:color w:val="CC7832"/>
+        </w:rPr>
+        <w:t xml:space="preserve"> </w:t>
+      </w:r>
+      <w:proofErr w:type="spellStart"/>
+      <w:r>
+        <w:rPr>
+          <w:color w:val="CC7832"/>
+        </w:rPr>
+        <w:t>float</w:t>
+      </w:r>
+      <w:proofErr w:type="spellEnd"/>
       <w:r>
         <w:rPr>
           <w:color w:val="A9B7C6"/>
         </w:rPr>
         <w:t xml:space="preserve">[] </w:t>
       </w:r>
+      <w:proofErr w:type="spellStart"/>
       <w:r>
         <w:rPr>
           <w:color w:val="FFC66D"/>
         </w:rPr>
         <w:t>paint</w:t>
       </w:r>
+      <w:proofErr w:type="spellEnd"/>
       <w:r>
         <w:rPr>
           <w:color w:val="A9B7C6"/>
@@ -3512,17 +4114,33 @@
         <w:br/>
         <w:t xml:space="preserve">        </w:t>
       </w:r>
-      <w:r>
-        <w:rPr>
-          <w:color w:val="CC7832"/>
-        </w:rPr>
-        <w:t xml:space="preserve">int </w:t>
-      </w:r>
-      <w:r>
-        <w:rPr>
-          <w:color w:val="A9B7C6"/>
-        </w:rPr>
-        <w:t xml:space="preserve">loopCnt = </w:t>
+      <w:proofErr w:type="spellStart"/>
+      <w:r>
+        <w:rPr>
+          <w:color w:val="CC7832"/>
+        </w:rPr>
+        <w:t>int</w:t>
+      </w:r>
+      <w:proofErr w:type="spellEnd"/>
+      <w:r>
+        <w:rPr>
+          <w:color w:val="CC7832"/>
+        </w:rPr>
+        <w:t xml:space="preserve"> </w:t>
+      </w:r>
+      <w:proofErr w:type="spellStart"/>
+      <w:r>
+        <w:rPr>
+          <w:color w:val="A9B7C6"/>
+        </w:rPr>
+        <w:t>loopCnt</w:t>
+      </w:r>
+      <w:proofErr w:type="spellEnd"/>
+      <w:r>
+        <w:rPr>
+          <w:color w:val="A9B7C6"/>
+        </w:rPr>
+        <w:t xml:space="preserve"> = </w:t>
       </w:r>
       <w:r>
         <w:rPr>
@@ -3556,29 +4174,75 @@
         <w:br/>
         <w:t xml:space="preserve">        </w:t>
       </w:r>
+      <w:proofErr w:type="spellStart"/>
       <w:r>
         <w:rPr>
           <w:color w:val="CC7832"/>
         </w:rPr>
         <w:t>float</w:t>
       </w:r>
-      <w:r>
-        <w:rPr>
-          <w:color w:val="A9B7C6"/>
-        </w:rPr>
-        <w:t xml:space="preserve">[] points = </w:t>
-      </w:r>
-      <w:r>
-        <w:rPr>
-          <w:color w:val="CC7832"/>
-        </w:rPr>
-        <w:t>new float</w:t>
-      </w:r>
-      <w:r>
-        <w:rPr>
-          <w:color w:val="A9B7C6"/>
-        </w:rPr>
-        <w:t xml:space="preserve">[loopCnt * </w:t>
+      <w:proofErr w:type="spellEnd"/>
+      <w:r>
+        <w:rPr>
+          <w:color w:val="A9B7C6"/>
+        </w:rPr>
+        <w:t xml:space="preserve">[] </w:t>
+      </w:r>
+      <w:proofErr w:type="spellStart"/>
+      <w:r>
+        <w:rPr>
+          <w:color w:val="A9B7C6"/>
+        </w:rPr>
+        <w:t>points</w:t>
+      </w:r>
+      <w:proofErr w:type="spellEnd"/>
+      <w:r>
+        <w:rPr>
+          <w:color w:val="A9B7C6"/>
+        </w:rPr>
+        <w:t xml:space="preserve"> = </w:t>
+      </w:r>
+      <w:proofErr w:type="spellStart"/>
+      <w:r>
+        <w:rPr>
+          <w:color w:val="CC7832"/>
+        </w:rPr>
+        <w:t>new</w:t>
+      </w:r>
+      <w:proofErr w:type="spellEnd"/>
+      <w:r>
+        <w:rPr>
+          <w:color w:val="CC7832"/>
+        </w:rPr>
+        <w:t xml:space="preserve"> </w:t>
+      </w:r>
+      <w:proofErr w:type="spellStart"/>
+      <w:r>
+        <w:rPr>
+          <w:color w:val="CC7832"/>
+        </w:rPr>
+        <w:t>float</w:t>
+      </w:r>
+      <w:proofErr w:type="spellEnd"/>
+      <w:r>
+        <w:rPr>
+          <w:color w:val="A9B7C6"/>
+        </w:rPr>
+        <w:t>[</w:t>
+      </w:r>
+      <w:proofErr w:type="spellStart"/>
+      <w:r>
+        <w:rPr>
+          <w:color w:val="A9B7C6"/>
+        </w:rPr>
+        <w:t>loopCnt</w:t>
+      </w:r>
+      <w:proofErr w:type="spellEnd"/>
+      <w:r>
+        <w:rPr>
+          <w:color w:val="A9B7C6"/>
+        </w:rPr>
+        <w:t xml:space="preserve"> * </w:t>
       </w:r>
       <w:r>
         <w:rPr>
@@ -3603,7 +4267,21 @@
           <w:color w:val="CC7832"/>
         </w:rPr>
         <w:br/>
-        <w:t xml:space="preserve">        for </w:t>
+        <w:t xml:space="preserve">        </w:t>
+      </w:r>
+      <w:proofErr w:type="spellStart"/>
+      <w:r>
+        <w:rPr>
+          <w:color w:val="CC7832"/>
+        </w:rPr>
+        <w:t>for</w:t>
+      </w:r>
+      <w:proofErr w:type="spellEnd"/>
+      <w:r>
+        <w:rPr>
+          <w:color w:val="CC7832"/>
+        </w:rPr>
+        <w:t xml:space="preserve"> </w:t>
       </w:r>
       <w:r>
         <w:rPr>
@@ -3611,11 +4289,19 @@
         </w:rPr>
         <w:t>(</w:t>
       </w:r>
-      <w:r>
-        <w:rPr>
-          <w:color w:val="CC7832"/>
-        </w:rPr>
-        <w:t xml:space="preserve">int </w:t>
+      <w:proofErr w:type="spellStart"/>
+      <w:r>
+        <w:rPr>
+          <w:color w:val="CC7832"/>
+        </w:rPr>
+        <w:t>int</w:t>
+      </w:r>
+      <w:proofErr w:type="spellEnd"/>
+      <w:r>
+        <w:rPr>
+          <w:color w:val="CC7832"/>
+        </w:rPr>
+        <w:t xml:space="preserve"> </w:t>
       </w:r>
       <w:r>
         <w:rPr>
@@ -3639,8 +4325,16 @@
         <w:rPr>
           <w:color w:val="A9B7C6"/>
         </w:rPr>
-        <w:t>i &lt; loopCnt</w:t>
-      </w:r>
+        <w:t xml:space="preserve">i &lt; </w:t>
+      </w:r>
+      <w:proofErr w:type="spellStart"/>
+      <w:r>
+        <w:rPr>
+          <w:color w:val="A9B7C6"/>
+        </w:rPr>
+        <w:t>loopCnt</w:t>
+      </w:r>
+      <w:proofErr w:type="spellEnd"/>
       <w:r>
         <w:rPr>
           <w:color w:val="CC7832"/>
@@ -3673,11 +4367,19 @@
         <w:br/>
         <w:t xml:space="preserve">            </w:t>
       </w:r>
-      <w:r>
-        <w:rPr>
-          <w:color w:val="A9B7C6"/>
-        </w:rPr>
-        <w:t xml:space="preserve">points[i * </w:t>
+      <w:proofErr w:type="spellStart"/>
+      <w:r>
+        <w:rPr>
+          <w:color w:val="A9B7C6"/>
+        </w:rPr>
+        <w:t>points</w:t>
+      </w:r>
+      <w:proofErr w:type="spellEnd"/>
+      <w:r>
+        <w:rPr>
+          <w:color w:val="A9B7C6"/>
+        </w:rPr>
+        <w:t xml:space="preserve">[i * </w:t>
       </w:r>
       <w:r>
         <w:rPr>
@@ -3691,18 +4393,21 @@
         </w:rPr>
         <w:t>] = (</w:t>
       </w:r>
+      <w:proofErr w:type="spellStart"/>
       <w:r>
         <w:rPr>
           <w:color w:val="CC7832"/>
         </w:rPr>
         <w:t>float</w:t>
       </w:r>
+      <w:proofErr w:type="spellEnd"/>
       <w:r>
         <w:rPr>
           <w:color w:val="A9B7C6"/>
         </w:rPr>
         <w:t>) (</w:t>
       </w:r>
+      <w:proofErr w:type="spellStart"/>
       <w:r>
         <w:rPr>
           <w:color w:val="9876AA"/>
@@ -3719,7 +4424,14 @@
         <w:rPr>
           <w:color w:val="9876AA"/>
         </w:rPr>
-        <w:t xml:space="preserve">x </w:t>
+        <w:t>x</w:t>
+      </w:r>
+      <w:proofErr w:type="spellEnd"/>
+      <w:r>
+        <w:rPr>
+          <w:color w:val="9876AA"/>
+        </w:rPr>
+        <w:t xml:space="preserve"> </w:t>
       </w:r>
       <w:r>
         <w:rPr>
@@ -3737,7 +4449,14 @@
         <w:rPr>
           <w:color w:val="A9B7C6"/>
         </w:rPr>
-        <w:t>* Math.</w:t>
+        <w:t xml:space="preserve">* </w:t>
+      </w:r>
+      <w:proofErr w:type="spellStart"/>
+      <w:r>
+        <w:rPr>
+          <w:color w:val="A9B7C6"/>
+        </w:rPr>
+        <w:t>Math.</w:t>
       </w:r>
       <w:r>
         <w:rPr>
@@ -3747,11 +4466,19 @@
         </w:rPr>
         <w:t>cos</w:t>
       </w:r>
-      <w:r>
-        <w:rPr>
-          <w:color w:val="A9B7C6"/>
-        </w:rPr>
-        <w:t>(Math.</w:t>
+      <w:proofErr w:type="spellEnd"/>
+      <w:r>
+        <w:rPr>
+          <w:color w:val="A9B7C6"/>
+        </w:rPr>
+        <w:t>(</w:t>
+      </w:r>
+      <w:proofErr w:type="spellStart"/>
+      <w:r>
+        <w:rPr>
+          <w:color w:val="A9B7C6"/>
+        </w:rPr>
+        <w:t>Math.</w:t>
       </w:r>
       <w:r>
         <w:rPr>
@@ -3759,7 +4486,16 @@
           <w:iCs/>
           <w:color w:val="9876AA"/>
         </w:rPr>
-        <w:t xml:space="preserve">PI </w:t>
+        <w:t>PI</w:t>
+      </w:r>
+      <w:proofErr w:type="spellEnd"/>
+      <w:r>
+        <w:rPr>
+          <w:i/>
+          <w:iCs/>
+          <w:color w:val="9876AA"/>
+        </w:rPr>
+        <w:t xml:space="preserve"> </w:t>
       </w:r>
       <w:r>
         <w:rPr>
@@ -3805,11 +4541,19 @@
         <w:br/>
         <w:t xml:space="preserve">            </w:t>
       </w:r>
-      <w:r>
-        <w:rPr>
-          <w:color w:val="A9B7C6"/>
-        </w:rPr>
-        <w:t xml:space="preserve">points[i * </w:t>
+      <w:proofErr w:type="spellStart"/>
+      <w:r>
+        <w:rPr>
+          <w:color w:val="A9B7C6"/>
+        </w:rPr>
+        <w:t>points</w:t>
+      </w:r>
+      <w:proofErr w:type="spellEnd"/>
+      <w:r>
+        <w:rPr>
+          <w:color w:val="A9B7C6"/>
+        </w:rPr>
+        <w:t xml:space="preserve">[i * </w:t>
       </w:r>
       <w:r>
         <w:rPr>
@@ -3835,18 +4579,21 @@
         </w:rPr>
         <w:t>] = (</w:t>
       </w:r>
+      <w:proofErr w:type="spellStart"/>
       <w:r>
         <w:rPr>
           <w:color w:val="CC7832"/>
         </w:rPr>
         <w:t>float</w:t>
       </w:r>
+      <w:proofErr w:type="spellEnd"/>
       <w:r>
         <w:rPr>
           <w:color w:val="A9B7C6"/>
         </w:rPr>
         <w:t>) (</w:t>
       </w:r>
+      <w:proofErr w:type="spellStart"/>
       <w:r>
         <w:rPr>
           <w:color w:val="9876AA"/>
@@ -3863,7 +4610,14 @@
         <w:rPr>
           <w:color w:val="9876AA"/>
         </w:rPr>
-        <w:t xml:space="preserve">y </w:t>
+        <w:t>y</w:t>
+      </w:r>
+      <w:proofErr w:type="spellEnd"/>
+      <w:r>
+        <w:rPr>
+          <w:color w:val="9876AA"/>
+        </w:rPr>
+        <w:t xml:space="preserve"> </w:t>
       </w:r>
       <w:r>
         <w:rPr>
@@ -3881,7 +4635,14 @@
         <w:rPr>
           <w:color w:val="A9B7C6"/>
         </w:rPr>
-        <w:t>* Math.</w:t>
+        <w:t xml:space="preserve">* </w:t>
+      </w:r>
+      <w:proofErr w:type="spellStart"/>
+      <w:r>
+        <w:rPr>
+          <w:color w:val="A9B7C6"/>
+        </w:rPr>
+        <w:t>Math.</w:t>
       </w:r>
       <w:r>
         <w:rPr>
@@ -3891,11 +4652,19 @@
         </w:rPr>
         <w:t>sin</w:t>
       </w:r>
-      <w:r>
-        <w:rPr>
-          <w:color w:val="A9B7C6"/>
-        </w:rPr>
-        <w:t>(Math.</w:t>
+      <w:proofErr w:type="spellEnd"/>
+      <w:r>
+        <w:rPr>
+          <w:color w:val="A9B7C6"/>
+        </w:rPr>
+        <w:t>(</w:t>
+      </w:r>
+      <w:proofErr w:type="spellStart"/>
+      <w:r>
+        <w:rPr>
+          <w:color w:val="A9B7C6"/>
+        </w:rPr>
+        <w:t>Math.</w:t>
       </w:r>
       <w:r>
         <w:rPr>
@@ -3903,7 +4672,16 @@
           <w:iCs/>
           <w:color w:val="9876AA"/>
         </w:rPr>
-        <w:t xml:space="preserve">PI </w:t>
+        <w:t>PI</w:t>
+      </w:r>
+      <w:proofErr w:type="spellEnd"/>
+      <w:r>
+        <w:rPr>
+          <w:i/>
+          <w:iCs/>
+          <w:color w:val="9876AA"/>
+        </w:rPr>
+        <w:t xml:space="preserve"> </w:t>
       </w:r>
       <w:r>
         <w:rPr>
@@ -3955,11 +4733,19 @@
         <w:br/>
         <w:t xml:space="preserve">            </w:t>
       </w:r>
-      <w:r>
-        <w:rPr>
-          <w:color w:val="A9B7C6"/>
-        </w:rPr>
-        <w:t xml:space="preserve">points[i * </w:t>
+      <w:proofErr w:type="spellStart"/>
+      <w:r>
+        <w:rPr>
+          <w:color w:val="A9B7C6"/>
+        </w:rPr>
+        <w:t>points</w:t>
+      </w:r>
+      <w:proofErr w:type="spellEnd"/>
+      <w:r>
+        <w:rPr>
+          <w:color w:val="A9B7C6"/>
+        </w:rPr>
+        <w:t xml:space="preserve">[i * </w:t>
       </w:r>
       <w:r>
         <w:rPr>
@@ -3985,18 +4771,21 @@
         </w:rPr>
         <w:t>] = (</w:t>
       </w:r>
+      <w:proofErr w:type="spellStart"/>
       <w:r>
         <w:rPr>
           <w:color w:val="CC7832"/>
         </w:rPr>
         <w:t>float</w:t>
       </w:r>
+      <w:proofErr w:type="spellEnd"/>
       <w:r>
         <w:rPr>
           <w:color w:val="A9B7C6"/>
         </w:rPr>
         <w:t>) (</w:t>
       </w:r>
+      <w:proofErr w:type="spellStart"/>
       <w:r>
         <w:rPr>
           <w:color w:val="9876AA"/>
@@ -4013,7 +4802,14 @@
         <w:rPr>
           <w:color w:val="9876AA"/>
         </w:rPr>
-        <w:t xml:space="preserve">x </w:t>
+        <w:t>x</w:t>
+      </w:r>
+      <w:proofErr w:type="spellEnd"/>
+      <w:r>
+        <w:rPr>
+          <w:color w:val="9876AA"/>
+        </w:rPr>
+        <w:t xml:space="preserve"> </w:t>
       </w:r>
       <w:r>
         <w:rPr>
@@ -4031,7 +4827,14 @@
         <w:rPr>
           <w:color w:val="A9B7C6"/>
         </w:rPr>
-        <w:t>* Math.</w:t>
+        <w:t xml:space="preserve">* </w:t>
+      </w:r>
+      <w:proofErr w:type="spellStart"/>
+      <w:r>
+        <w:rPr>
+          <w:color w:val="A9B7C6"/>
+        </w:rPr>
+        <w:t>Math.</w:t>
       </w:r>
       <w:r>
         <w:rPr>
@@ -4041,11 +4844,19 @@
         </w:rPr>
         <w:t>cos</w:t>
       </w:r>
-      <w:r>
-        <w:rPr>
-          <w:color w:val="A9B7C6"/>
-        </w:rPr>
-        <w:t>(Math.</w:t>
+      <w:proofErr w:type="spellEnd"/>
+      <w:r>
+        <w:rPr>
+          <w:color w:val="A9B7C6"/>
+        </w:rPr>
+        <w:t>(</w:t>
+      </w:r>
+      <w:proofErr w:type="spellStart"/>
+      <w:r>
+        <w:rPr>
+          <w:color w:val="A9B7C6"/>
+        </w:rPr>
+        <w:t>Math.</w:t>
       </w:r>
       <w:r>
         <w:rPr>
@@ -4053,7 +4864,16 @@
           <w:iCs/>
           <w:color w:val="9876AA"/>
         </w:rPr>
-        <w:t xml:space="preserve">PI </w:t>
+        <w:t>PI</w:t>
+      </w:r>
+      <w:proofErr w:type="spellEnd"/>
+      <w:r>
+        <w:rPr>
+          <w:i/>
+          <w:iCs/>
+          <w:color w:val="9876AA"/>
+        </w:rPr>
+        <w:t xml:space="preserve"> </w:t>
       </w:r>
       <w:r>
         <w:rPr>
@@ -4111,11 +4931,19 @@
         <w:br/>
         <w:t xml:space="preserve">            </w:t>
       </w:r>
-      <w:r>
-        <w:rPr>
-          <w:color w:val="A9B7C6"/>
-        </w:rPr>
-        <w:t xml:space="preserve">points[i * </w:t>
+      <w:proofErr w:type="spellStart"/>
+      <w:r>
+        <w:rPr>
+          <w:color w:val="A9B7C6"/>
+        </w:rPr>
+        <w:t>points</w:t>
+      </w:r>
+      <w:proofErr w:type="spellEnd"/>
+      <w:r>
+        <w:rPr>
+          <w:color w:val="A9B7C6"/>
+        </w:rPr>
+        <w:t xml:space="preserve">[i * </w:t>
       </w:r>
       <w:r>
         <w:rPr>
@@ -4141,18 +4969,21 @@
         </w:rPr>
         <w:t>] = (</w:t>
       </w:r>
+      <w:proofErr w:type="spellStart"/>
       <w:r>
         <w:rPr>
           <w:color w:val="CC7832"/>
         </w:rPr>
         <w:t>float</w:t>
       </w:r>
+      <w:proofErr w:type="spellEnd"/>
       <w:r>
         <w:rPr>
           <w:color w:val="A9B7C6"/>
         </w:rPr>
         <w:t>) (</w:t>
       </w:r>
+      <w:proofErr w:type="spellStart"/>
       <w:r>
         <w:rPr>
           <w:color w:val="9876AA"/>
@@ -4169,7 +5000,14 @@
         <w:rPr>
           <w:color w:val="9876AA"/>
         </w:rPr>
-        <w:t xml:space="preserve">y </w:t>
+        <w:t>y</w:t>
+      </w:r>
+      <w:proofErr w:type="spellEnd"/>
+      <w:r>
+        <w:rPr>
+          <w:color w:val="9876AA"/>
+        </w:rPr>
+        <w:t xml:space="preserve"> </w:t>
       </w:r>
       <w:r>
         <w:rPr>
@@ -4187,7 +5025,14 @@
         <w:rPr>
           <w:color w:val="A9B7C6"/>
         </w:rPr>
-        <w:t>* Math.</w:t>
+        <w:t xml:space="preserve">* </w:t>
+      </w:r>
+      <w:proofErr w:type="spellStart"/>
+      <w:r>
+        <w:rPr>
+          <w:color w:val="A9B7C6"/>
+        </w:rPr>
+        <w:t>Math.</w:t>
       </w:r>
       <w:r>
         <w:rPr>
@@ -4197,11 +5042,19 @@
         </w:rPr>
         <w:t>sin</w:t>
       </w:r>
-      <w:r>
-        <w:rPr>
-          <w:color w:val="A9B7C6"/>
-        </w:rPr>
-        <w:t>(Math.</w:t>
+      <w:proofErr w:type="spellEnd"/>
+      <w:r>
+        <w:rPr>
+          <w:color w:val="A9B7C6"/>
+        </w:rPr>
+        <w:t>(</w:t>
+      </w:r>
+      <w:proofErr w:type="spellStart"/>
+      <w:r>
+        <w:rPr>
+          <w:color w:val="A9B7C6"/>
+        </w:rPr>
+        <w:t>Math.</w:t>
       </w:r>
       <w:r>
         <w:rPr>
@@ -4209,7 +5062,16 @@
           <w:iCs/>
           <w:color w:val="9876AA"/>
         </w:rPr>
-        <w:t xml:space="preserve">PI </w:t>
+        <w:t>PI</w:t>
+      </w:r>
+      <w:proofErr w:type="spellEnd"/>
+      <w:r>
+        <w:rPr>
+          <w:i/>
+          <w:iCs/>
+          <w:color w:val="9876AA"/>
+        </w:rPr>
+        <w:t xml:space="preserve"> </w:t>
       </w:r>
       <w:r>
         <w:rPr>
@@ -4273,18 +5135,28 @@
         <w:lastRenderedPageBreak/>
         <w:t xml:space="preserve">        </w:t>
       </w:r>
-      <w:r>
-        <w:rPr>
-          <w:color w:val="CC7832"/>
-        </w:rPr>
-        <w:t xml:space="preserve">return </w:t>
-      </w:r>
+      <w:proofErr w:type="spellStart"/>
+      <w:r>
+        <w:rPr>
+          <w:color w:val="CC7832"/>
+        </w:rPr>
+        <w:t>return</w:t>
+      </w:r>
+      <w:proofErr w:type="spellEnd"/>
+      <w:r>
+        <w:rPr>
+          <w:color w:val="CC7832"/>
+        </w:rPr>
+        <w:t xml:space="preserve"> </w:t>
+      </w:r>
+      <w:proofErr w:type="spellStart"/>
       <w:r>
         <w:rPr>
           <w:color w:val="A9B7C6"/>
         </w:rPr>
         <w:t>points</w:t>
       </w:r>
+      <w:proofErr w:type="spellEnd"/>
       <w:r>
         <w:rPr>
           <w:color w:val="CC7832"/>
@@ -4401,24 +5273,42 @@
         <w:br/>
         <w:t xml:space="preserve">    </w:t>
       </w:r>
-      <w:r>
-        <w:rPr>
-          <w:color w:val="CC7832"/>
-        </w:rPr>
-        <w:t xml:space="preserve">public </w:t>
-      </w:r>
-      <w:r>
-        <w:rPr>
-          <w:color w:val="A9B7C6"/>
-        </w:rPr>
-        <w:t xml:space="preserve">String </w:t>
-      </w:r>
+      <w:proofErr w:type="spellStart"/>
+      <w:r>
+        <w:rPr>
+          <w:color w:val="CC7832"/>
+        </w:rPr>
+        <w:t>public</w:t>
+      </w:r>
+      <w:proofErr w:type="spellEnd"/>
+      <w:r>
+        <w:rPr>
+          <w:color w:val="CC7832"/>
+        </w:rPr>
+        <w:t xml:space="preserve"> </w:t>
+      </w:r>
+      <w:proofErr w:type="spellStart"/>
+      <w:r>
+        <w:rPr>
+          <w:color w:val="A9B7C6"/>
+        </w:rPr>
+        <w:t>String</w:t>
+      </w:r>
+      <w:proofErr w:type="spellEnd"/>
+      <w:r>
+        <w:rPr>
+          <w:color w:val="A9B7C6"/>
+        </w:rPr>
+        <w:t xml:space="preserve"> </w:t>
+      </w:r>
+      <w:proofErr w:type="spellStart"/>
       <w:r>
         <w:rPr>
           <w:color w:val="FFC66D"/>
         </w:rPr>
         <w:t>toString</w:t>
       </w:r>
+      <w:proofErr w:type="spellEnd"/>
       <w:r>
         <w:rPr>
           <w:color w:val="A9B7C6"/>
@@ -4432,11 +5322,19 @@
         <w:br/>
         <w:t xml:space="preserve">        </w:t>
       </w:r>
-      <w:r>
-        <w:rPr>
-          <w:color w:val="CC7832"/>
-        </w:rPr>
-        <w:t xml:space="preserve">return </w:t>
+      <w:proofErr w:type="spellStart"/>
+      <w:r>
+        <w:rPr>
+          <w:color w:val="CC7832"/>
+        </w:rPr>
+        <w:t>return</w:t>
+      </w:r>
+      <w:proofErr w:type="spellEnd"/>
+      <w:r>
+        <w:rPr>
+          <w:color w:val="CC7832"/>
+        </w:rPr>
+        <w:t xml:space="preserve"> </w:t>
       </w:r>
       <w:r>
         <w:rPr>
@@ -4461,7 +5359,21 @@
         <w:rPr>
           <w:color w:val="6A8759"/>
         </w:rPr>
-        <w:t xml:space="preserve">"center=" </w:t>
+        <w:t>"</w:t>
+      </w:r>
+      <w:proofErr w:type="spellStart"/>
+      <w:r>
+        <w:rPr>
+          <w:color w:val="6A8759"/>
+        </w:rPr>
+        <w:t>center</w:t>
+      </w:r>
+      <w:proofErr w:type="spellEnd"/>
+      <w:r>
+        <w:rPr>
+          <w:color w:val="6A8759"/>
+        </w:rPr>
+        <w:t xml:space="preserve">=" </w:t>
       </w:r>
       <w:r>
         <w:rPr>
@@ -4469,11 +5381,19 @@
         </w:rPr>
         <w:t xml:space="preserve">+ </w:t>
       </w:r>
+      <w:proofErr w:type="spellStart"/>
       <w:r>
         <w:rPr>
           <w:color w:val="9876AA"/>
         </w:rPr>
-        <w:t xml:space="preserve">pos </w:t>
+        <w:t>pos</w:t>
+      </w:r>
+      <w:proofErr w:type="spellEnd"/>
+      <w:r>
+        <w:rPr>
+          <w:color w:val="9876AA"/>
+        </w:rPr>
+        <w:t xml:space="preserve"> </w:t>
       </w:r>
       <w:r>
         <w:rPr>
@@ -4492,7 +5412,21 @@
         <w:rPr>
           <w:color w:val="6A8759"/>
         </w:rPr>
-        <w:t xml:space="preserve">" radius=" </w:t>
+        <w:t xml:space="preserve">" </w:t>
+      </w:r>
+      <w:proofErr w:type="spellStart"/>
+      <w:r>
+        <w:rPr>
+          <w:color w:val="6A8759"/>
+        </w:rPr>
+        <w:t>radius</w:t>
+      </w:r>
+      <w:proofErr w:type="spellEnd"/>
+      <w:r>
+        <w:rPr>
+          <w:color w:val="6A8759"/>
+        </w:rPr>
+        <w:t xml:space="preserve">=" </w:t>
       </w:r>
       <w:r>
         <w:rPr>
@@ -4641,18 +5575,42 @@
         <w:br/>
         <w:t xml:space="preserve">    </w:t>
       </w:r>
-      <w:r>
-        <w:rPr>
-          <w:color w:val="CC7832"/>
-        </w:rPr>
-        <w:t xml:space="preserve">public int </w:t>
-      </w:r>
+      <w:proofErr w:type="spellStart"/>
+      <w:r>
+        <w:rPr>
+          <w:color w:val="CC7832"/>
+        </w:rPr>
+        <w:t>public</w:t>
+      </w:r>
+      <w:proofErr w:type="spellEnd"/>
+      <w:r>
+        <w:rPr>
+          <w:color w:val="CC7832"/>
+        </w:rPr>
+        <w:t xml:space="preserve"> </w:t>
+      </w:r>
+      <w:proofErr w:type="spellStart"/>
+      <w:r>
+        <w:rPr>
+          <w:color w:val="CC7832"/>
+        </w:rPr>
+        <w:t>int</w:t>
+      </w:r>
+      <w:proofErr w:type="spellEnd"/>
+      <w:r>
+        <w:rPr>
+          <w:color w:val="CC7832"/>
+        </w:rPr>
+        <w:t xml:space="preserve"> </w:t>
+      </w:r>
+      <w:proofErr w:type="spellStart"/>
       <w:r>
         <w:rPr>
           <w:color w:val="FFC66D"/>
         </w:rPr>
         <w:t>hashCode</w:t>
       </w:r>
+      <w:proofErr w:type="spellEnd"/>
       <w:r>
         <w:rPr>
           <w:color w:val="A9B7C6"/>
@@ -4666,12 +5624,21 @@
         <w:br/>
         <w:t xml:space="preserve">        </w:t>
       </w:r>
-      <w:r>
-        <w:rPr>
-          <w:color w:val="CC7832"/>
-        </w:rPr>
-        <w:t xml:space="preserve">return </w:t>
-      </w:r>
+      <w:proofErr w:type="spellStart"/>
+      <w:r>
+        <w:rPr>
+          <w:color w:val="CC7832"/>
+        </w:rPr>
+        <w:t>return</w:t>
+      </w:r>
+      <w:proofErr w:type="spellEnd"/>
+      <w:r>
+        <w:rPr>
+          <w:color w:val="CC7832"/>
+        </w:rPr>
+        <w:t xml:space="preserve"> </w:t>
+      </w:r>
+      <w:proofErr w:type="spellStart"/>
       <w:r>
         <w:rPr>
           <w:color w:val="A9B7C6"/>
@@ -4686,18 +5653,21 @@
         </w:rPr>
         <w:t>hash</w:t>
       </w:r>
+      <w:proofErr w:type="spellEnd"/>
       <w:r>
         <w:rPr>
           <w:color w:val="A9B7C6"/>
         </w:rPr>
         <w:t>(</w:t>
       </w:r>
+      <w:proofErr w:type="spellStart"/>
       <w:r>
         <w:rPr>
           <w:color w:val="9876AA"/>
         </w:rPr>
         <w:t>pos</w:t>
       </w:r>
+      <w:proofErr w:type="spellEnd"/>
       <w:r>
         <w:rPr>
           <w:color w:val="CC7832"/>
@@ -4744,13 +5714,7 @@
       </w:r>
     </w:p>
     <w:p/>
-    <w:p>
-      <w:pPr>
-        <w:rPr>
-          <w:lang w:val="en-US"/>
-        </w:rPr>
-      </w:pPr>
-    </w:p>
+    <w:p/>
     <w:sectPr>
       <w:pgSz w:w="11906" w:h="16838"/>
       <w:pgMar w:top="1134" w:right="850" w:bottom="1134" w:left="1701" w:header="708" w:footer="708" w:gutter="0"/>

</xml_diff>